<commit_message>
Update Entrega 1_ Análisis del Proyecto.docx
</commit_message>
<xml_diff>
--- a/Entrega 1/Entrega 1_ Análisis del Proyecto.docx
+++ b/Entrega 1/Entrega 1_ Análisis del Proyecto.docx
@@ -18,30 +18,30 @@
         </w:rPr>
         <w:t>Jorge Sebastián Otálora Bernal</w:t>
       </w:r>
-    </w:p>
-    <w:p>
-      <w:pPr>
+      <w:r>
         <w:rPr>
           <w:bCs/>
           <w:sz w:val="24"/>
           <w:szCs w:val="24"/>
         </w:rPr>
-      </w:pPr>
-      <w:r>
+        <w:t xml:space="preserve">   202312287</w:t>
+      </w:r>
+    </w:p>
+    <w:p>
+      <w:pPr>
         <w:rPr>
           <w:bCs/>
           <w:sz w:val="24"/>
           <w:szCs w:val="24"/>
         </w:rPr>
-        <w:t xml:space="preserve">Pablo </w:t>
-      </w:r>
+      </w:pPr>
       <w:r>
         <w:rPr>
           <w:bCs/>
           <w:sz w:val="24"/>
           <w:szCs w:val="24"/>
         </w:rPr>
-        <w:t xml:space="preserve">Andrés </w:t>
+        <w:t xml:space="preserve">Pablo </w:t>
       </w:r>
       <w:r>
         <w:rPr>
@@ -49,24 +49,23 @@
           <w:sz w:val="24"/>
           <w:szCs w:val="24"/>
         </w:rPr>
-        <w:t>Galvis</w:t>
-      </w:r>
-    </w:p>
-    <w:p>
-      <w:pPr>
+        <w:t xml:space="preserve">Andrés </w:t>
+      </w:r>
+      <w:r>
         <w:rPr>
           <w:bCs/>
           <w:sz w:val="24"/>
           <w:szCs w:val="24"/>
         </w:rPr>
-      </w:pPr>
+        <w:t>Galvis</w:t>
+      </w:r>
       <w:r>
         <w:rPr>
           <w:bCs/>
           <w:sz w:val="24"/>
           <w:szCs w:val="24"/>
         </w:rPr>
-        <w:t>Isabela Forero</w:t>
+        <w:t xml:space="preserve">   </w:t>
       </w:r>
       <w:r>
         <w:rPr>
@@ -74,7 +73,58 @@
           <w:sz w:val="24"/>
           <w:szCs w:val="24"/>
         </w:rPr>
-        <w:t xml:space="preserve"> Velasquez</w:t>
+        <w:t>202411710</w:t>
+      </w:r>
+    </w:p>
+    <w:p>
+      <w:pPr>
+        <w:rPr>
+          <w:bCs/>
+          <w:sz w:val="24"/>
+          <w:szCs w:val="24"/>
+        </w:rPr>
+      </w:pPr>
+      <w:r>
+        <w:rPr>
+          <w:bCs/>
+          <w:sz w:val="24"/>
+          <w:szCs w:val="24"/>
+        </w:rPr>
+        <w:t>Isabela Forero</w:t>
+      </w:r>
+      <w:r>
+        <w:rPr>
+          <w:bCs/>
+          <w:sz w:val="24"/>
+          <w:szCs w:val="24"/>
+        </w:rPr>
+        <w:t xml:space="preserve"> </w:t>
+      </w:r>
+      <w:proofErr w:type="spellStart"/>
+      <w:r>
+        <w:rPr>
+          <w:bCs/>
+          <w:sz w:val="24"/>
+          <w:szCs w:val="24"/>
+        </w:rPr>
+        <w:t>Velasquez</w:t>
+      </w:r>
+      <w:proofErr w:type="spellEnd"/>
+      <w:r>
+        <w:rPr>
+          <w:bCs/>
+          <w:sz w:val="24"/>
+          <w:szCs w:val="24"/>
+        </w:rPr>
+        <w:t xml:space="preserve">   </w:t>
+      </w:r>
+      <w:r>
+        <w:rPr>
+          <w:bCs/>
+          <w:sz w:val="24"/>
+          <w:szCs w:val="24"/>
+        </w:rPr>
+        <w:t>202422011</w:t>
       </w:r>
     </w:p>
     <w:p>
@@ -138,7 +188,15 @@
         <w:ind w:left="720"/>
       </w:pPr>
       <w:r>
-        <w:t>Plataforma de venta de tiquetes para conciertos y eventos (musicales, culturales, deportivos, religiosos). Interactúan compradores, organizadores y un administrador. Se venden tiquetes (simples, numerados, múltiples/palcos, pases de temporada y paquetes Deluxe con beneficios). Hay venues con localidades (definen precio y si son numeradas), ofertas con descuentos temporales, transacciones, transferencias, reembolsos y saldos virtuales. Persistencia obligatoria en archivos fuera de la carpeta del código; en esta entrega no se requiere interfaz, pero sí programas de demostración por consola.</w:t>
+        <w:t xml:space="preserve">Plataforma de venta de tiquetes para conciertos y eventos (musicales, culturales, deportivos, religiosos). Interactúan compradores, organizadores y un administrador. Se venden tiquetes (simples, numerados, múltiples/palcos, pases de temporada y paquetes Deluxe con beneficios). Hay </w:t>
+      </w:r>
+      <w:proofErr w:type="spellStart"/>
+      <w:r>
+        <w:t>venues</w:t>
+      </w:r>
+      <w:proofErr w:type="spellEnd"/>
+      <w:r>
+        <w:t xml:space="preserve"> con localidades (definen precio y si son numeradas), ofertas con descuentos temporales, transacciones, transferencias, reembolsos y saldos virtuales. Persistencia obligatoria en archivos fuera de la carpeta del código; en esta entrega no se requiere interfaz, pero sí programas de demostración por consola.</w:t>
       </w:r>
     </w:p>
     <w:p>
@@ -160,7 +218,15 @@
         <w:t>Un Usuario</w:t>
       </w:r>
       <w:r>
-        <w:t xml:space="preserve"> puede tener 3 roles: Comprador, Organizador y Administrador. Un usuario puede combinar roles (p. ej., un Organizador también compra como Comprador), excepto Admin que no compra. </w:t>
+        <w:t xml:space="preserve"> puede tener 3 roles: Comprador, Organizador y Administrador. Un usuario puede combinar roles (p. ej., un Organizador también compra como Comprador), excepto </w:t>
+      </w:r>
+      <w:proofErr w:type="spellStart"/>
+      <w:r>
+        <w:t>Admin</w:t>
+      </w:r>
+      <w:proofErr w:type="spellEnd"/>
+      <w:r>
+        <w:t xml:space="preserve"> que no compra. </w:t>
       </w:r>
     </w:p>
     <w:p>
@@ -175,14 +241,30 @@
           <w:numId w:val="11"/>
         </w:numPr>
       </w:pPr>
-      <w:r>
-        <w:rPr>
-          <w:b/>
-        </w:rPr>
-        <w:t>Login único por usuario</w:t>
-      </w:r>
-      <w:r>
-        <w:t>; password almacenado con hash (detalle de implementación, aunque en análisis lo dejamos como atributo).</w:t>
+      <w:proofErr w:type="spellStart"/>
+      <w:r>
+        <w:rPr>
+          <w:b/>
+        </w:rPr>
+        <w:t>Login</w:t>
+      </w:r>
+      <w:proofErr w:type="spellEnd"/>
+      <w:r>
+        <w:rPr>
+          <w:b/>
+        </w:rPr>
+        <w:t xml:space="preserve"> único por usuario</w:t>
+      </w:r>
+      <w:r>
+        <w:t xml:space="preserve">; </w:t>
+      </w:r>
+      <w:proofErr w:type="spellStart"/>
+      <w:r>
+        <w:t>password</w:t>
+      </w:r>
+      <w:proofErr w:type="spellEnd"/>
+      <w:r>
+        <w:t xml:space="preserve"> almacenado con hash (detalle de implementación, aunque en análisis lo dejamos como atributo).</w:t>
       </w:r>
     </w:p>
     <w:p>
@@ -206,14 +288,24 @@
       <w:r>
         <w:t xml:space="preserve"> ocurre en un </w:t>
       </w:r>
+      <w:proofErr w:type="spellStart"/>
       <w:r>
         <w:rPr>
           <w:b/>
         </w:rPr>
         <w:t>Venue</w:t>
       </w:r>
-      <w:r>
-        <w:t xml:space="preserve"> en una fecha y hora específicas; un venue no aloja dos eventos el mismo día. </w:t>
+      <w:proofErr w:type="spellEnd"/>
+      <w:r>
+        <w:t xml:space="preserve"> en una fecha y hora específicas; un </w:t>
+      </w:r>
+      <w:proofErr w:type="spellStart"/>
+      <w:r>
+        <w:t>venue</w:t>
+      </w:r>
+      <w:proofErr w:type="spellEnd"/>
+      <w:r>
+        <w:t xml:space="preserve"> no aloja dos eventos el mismo día. </w:t>
       </w:r>
     </w:p>
     <w:p/>
@@ -236,7 +328,15 @@
         <w:t>Localidad</w:t>
       </w:r>
       <w:r>
-        <w:t xml:space="preserve"> pertenece a un evento (no es inherente al venue); define precio base y si es numerada (entonces hay asientos únicos dentro de la localidad). </w:t>
+        <w:t xml:space="preserve"> pertenece a un evento (no es inherente al </w:t>
+      </w:r>
+      <w:proofErr w:type="spellStart"/>
+      <w:r>
+        <w:t>venue</w:t>
+      </w:r>
+      <w:proofErr w:type="spellEnd"/>
+      <w:r>
+        <w:t xml:space="preserve">); define precio base y si es numerada (entonces hay asientos únicos dentro de la localidad). </w:t>
       </w:r>
     </w:p>
     <w:p>
@@ -332,14 +432,24 @@
           <w:numId w:val="10"/>
         </w:numPr>
       </w:pPr>
+      <w:proofErr w:type="spellStart"/>
       <w:r>
         <w:rPr>
           <w:b/>
         </w:rPr>
         <w:t>PaqueteDeluxe</w:t>
       </w:r>
-      <w:r>
-        <w:t>: tiquete + beneficios/merch; puede incluir entradas adicionales (cortesías). No transferible.</w:t>
+      <w:proofErr w:type="spellEnd"/>
+      <w:r>
+        <w:t>: tiquete + beneficios/</w:t>
+      </w:r>
+      <w:proofErr w:type="spellStart"/>
+      <w:r>
+        <w:t>merch</w:t>
+      </w:r>
+      <w:proofErr w:type="spellEnd"/>
+      <w:r>
+        <w:t>; puede incluir entradas adicionales (cortesías). No transferible.</w:t>
       </w:r>
     </w:p>
     <w:p>
@@ -461,7 +571,23 @@
         <w:ind w:left="720"/>
       </w:pPr>
       <w:r>
-        <w:t>Usuario: Persona con login y password; puede ser Comprador, Organizador o Administrador.</w:t>
+        <w:t xml:space="preserve">Usuario: Persona con </w:t>
+      </w:r>
+      <w:proofErr w:type="spellStart"/>
+      <w:r>
+        <w:t>login</w:t>
+      </w:r>
+      <w:proofErr w:type="spellEnd"/>
+      <w:r>
+        <w:t xml:space="preserve"> y </w:t>
+      </w:r>
+      <w:proofErr w:type="spellStart"/>
+      <w:r>
+        <w:t>password</w:t>
+      </w:r>
+      <w:proofErr w:type="spellEnd"/>
+      <w:r>
+        <w:t>; puede ser Comprador, Organizador o Administrador.</w:t>
       </w:r>
     </w:p>
     <w:p>
@@ -477,7 +603,15 @@
         <w:ind w:left="720"/>
       </w:pPr>
       <w:r>
-        <w:t>Organizador: Usuario que crea y gestiona eventos en venues.</w:t>
+        <w:t xml:space="preserve">Organizador: Usuario que crea y gestiona eventos en </w:t>
+      </w:r>
+      <w:proofErr w:type="spellStart"/>
+      <w:r>
+        <w:t>venues</w:t>
+      </w:r>
+      <w:proofErr w:type="spellEnd"/>
+      <w:r>
+        <w:t>.</w:t>
       </w:r>
     </w:p>
     <w:p>
@@ -493,15 +627,28 @@
         <w:ind w:left="720"/>
       </w:pPr>
       <w:r>
-        <w:t>Evento: Concierto u otro espectáculo con fecha, hora y venue asignado.</w:t>
+        <w:t xml:space="preserve">Evento: Concierto u otro espectáculo con fecha, hora y </w:t>
+      </w:r>
+      <w:proofErr w:type="spellStart"/>
+      <w:r>
+        <w:t>venue</w:t>
+      </w:r>
+      <w:proofErr w:type="spellEnd"/>
+      <w:r>
+        <w:t xml:space="preserve"> asignado.</w:t>
       </w:r>
     </w:p>
     <w:p>
       <w:pPr>
         <w:ind w:left="720"/>
       </w:pPr>
-      <w:r>
-        <w:t>Venue: Lugar físico donde se realizan eventos, con restricciones y localidades.</w:t>
+      <w:proofErr w:type="spellStart"/>
+      <w:r>
+        <w:t>Venue</w:t>
+      </w:r>
+      <w:proofErr w:type="spellEnd"/>
+      <w:r>
+        <w:t>: Lugar físico donde se realizan eventos, con restricciones y localidades.</w:t>
       </w:r>
     </w:p>
     <w:p>
@@ -517,7 +664,15 @@
         <w:ind w:left="720"/>
       </w:pPr>
       <w:r>
-        <w:t>Tiquete: Entrada identificada de forma única; puede ser simple, numerada, múltiple, pase o deluxe.</w:t>
+        <w:t xml:space="preserve">Tiquete: Entrada identificada de forma única; puede ser simple, numerada, múltiple, pase o </w:t>
+      </w:r>
+      <w:proofErr w:type="spellStart"/>
+      <w:r>
+        <w:t>deluxe</w:t>
+      </w:r>
+      <w:proofErr w:type="spellEnd"/>
+      <w:r>
+        <w:t>.</w:t>
       </w:r>
     </w:p>
     <w:p>
@@ -556,7 +711,15 @@
         <w:ind w:left="720"/>
       </w:pPr>
       <w:r>
-        <w:t>- Un mismo venue no puede alojar dos eventos el mismo día.</w:t>
+        <w:t xml:space="preserve">- Un mismo </w:t>
+      </w:r>
+      <w:proofErr w:type="spellStart"/>
+      <w:r>
+        <w:t>venue</w:t>
+      </w:r>
+      <w:proofErr w:type="spellEnd"/>
+      <w:r>
+        <w:t xml:space="preserve"> no puede alojar dos eventos el mismo día.</w:t>
       </w:r>
     </w:p>
     <w:p>
@@ -572,7 +735,15 @@
         <w:ind w:left="720"/>
       </w:pPr>
       <w:r>
-        <w:t>- Los paquetes deluxe no son transferibles.</w:t>
+        <w:t xml:space="preserve">- Los paquetes </w:t>
+      </w:r>
+      <w:proofErr w:type="spellStart"/>
+      <w:r>
+        <w:t>deluxe</w:t>
+      </w:r>
+      <w:proofErr w:type="spellEnd"/>
+      <w:r>
+        <w:t xml:space="preserve"> no son transferibles.</w:t>
       </w:r>
     </w:p>
     <w:p>
@@ -588,7 +759,15 @@
         <w:ind w:left="720"/>
       </w:pPr>
       <w:r>
-        <w:t>- Los reembolsos acreditan al saldo virtual del usuario según las políticas (Admin, Organizador, Calamidad).</w:t>
+        <w:t>- Los reembolsos acreditan al saldo virtual del usuario según las políticas (</w:t>
+      </w:r>
+      <w:proofErr w:type="spellStart"/>
+      <w:r>
+        <w:t>Admin</w:t>
+      </w:r>
+      <w:proofErr w:type="spellEnd"/>
+      <w:r>
+        <w:t>, Organizador, Calamidad).</w:t>
       </w:r>
     </w:p>
     <w:p>
@@ -665,7 +844,15 @@
         <w:ind w:left="1440"/>
       </w:pPr>
       <w:r>
-        <w:t>- Alex: Como comprador, quiero adquirir tiquetes simples, numerados, múltiples, pases y deluxe para acceder a eventos.</w:t>
+        <w:t xml:space="preserve">- Alex: Como comprador, quiero adquirir tiquetes simples, numerados, múltiples, pases y </w:t>
+      </w:r>
+      <w:proofErr w:type="spellStart"/>
+      <w:r>
+        <w:t>deluxe</w:t>
+      </w:r>
+      <w:proofErr w:type="spellEnd"/>
+      <w:r>
+        <w:t xml:space="preserve"> para acceder a eventos.</w:t>
       </w:r>
     </w:p>
     <w:p>
@@ -689,7 +876,15 @@
         <w:ind w:left="1440"/>
       </w:pPr>
       <w:r>
-        <w:t>- Juanita: Como organizadora, quiero registrar eventos en venues y gestionar sus localidades.</w:t>
+        <w:t xml:space="preserve">- Juanita: Como organizadora, quiero registrar eventos en </w:t>
+      </w:r>
+      <w:proofErr w:type="spellStart"/>
+      <w:r>
+        <w:t>venues</w:t>
+      </w:r>
+      <w:proofErr w:type="spellEnd"/>
+      <w:r>
+        <w:t xml:space="preserve"> y gestionar sus localidades.</w:t>
       </w:r>
     </w:p>
     <w:p>
@@ -815,7 +1010,23 @@
           <w:sz w:val="20"/>
           <w:szCs w:val="20"/>
         </w:rPr>
-        <w:t xml:space="preserve"> comprar tiquetes de un evento en distintas modalidades (simple, numerado, múltiple, pase, deluxe)</w:t>
+        <w:t xml:space="preserve"> comprar tiquetes de un evento en distintas modalidades (simple, numerado, múltiple, pase, </w:t>
+      </w:r>
+      <w:proofErr w:type="spellStart"/>
+      <w:r>
+        <w:rPr>
+          <w:sz w:val="20"/>
+          <w:szCs w:val="20"/>
+        </w:rPr>
+        <w:t>deluxe</w:t>
+      </w:r>
+      <w:proofErr w:type="spellEnd"/>
+      <w:r>
+        <w:rPr>
+          <w:sz w:val="20"/>
+          <w:szCs w:val="20"/>
+        </w:rPr>
+        <w:t>)</w:t>
       </w:r>
     </w:p>
     <w:p>
@@ -1020,8 +1231,33 @@
           <w:sz w:val="20"/>
           <w:szCs w:val="20"/>
         </w:rPr>
-        <w:t xml:space="preserve"> transferir un tiquete a otro usuario ingresando su login y mi password</w:t>
-      </w:r>
+        <w:t xml:space="preserve"> transferir un tiquete a otro usuario ingresando su </w:t>
+      </w:r>
+      <w:proofErr w:type="spellStart"/>
+      <w:r>
+        <w:rPr>
+          <w:sz w:val="20"/>
+          <w:szCs w:val="20"/>
+        </w:rPr>
+        <w:t>login</w:t>
+      </w:r>
+      <w:proofErr w:type="spellEnd"/>
+      <w:r>
+        <w:rPr>
+          <w:sz w:val="20"/>
+          <w:szCs w:val="20"/>
+        </w:rPr>
+        <w:t xml:space="preserve"> y mi </w:t>
+      </w:r>
+      <w:proofErr w:type="spellStart"/>
+      <w:r>
+        <w:rPr>
+          <w:sz w:val="20"/>
+          <w:szCs w:val="20"/>
+        </w:rPr>
+        <w:t>password</w:t>
+      </w:r>
+      <w:proofErr w:type="spellEnd"/>
     </w:p>
     <w:p>
       <w:pPr>
@@ -1302,7 +1538,23 @@
           <w:sz w:val="20"/>
           <w:szCs w:val="20"/>
         </w:rPr>
-        <w:t>Reembolso precio – emisión si Admin cancela.</w:t>
+        <w:t xml:space="preserve">Reembolso precio – emisión si </w:t>
+      </w:r>
+      <w:proofErr w:type="spellStart"/>
+      <w:r>
+        <w:rPr>
+          <w:sz w:val="20"/>
+          <w:szCs w:val="20"/>
+        </w:rPr>
+        <w:t>Admin</w:t>
+      </w:r>
+      <w:proofErr w:type="spellEnd"/>
+      <w:r>
+        <w:rPr>
+          <w:sz w:val="20"/>
+          <w:szCs w:val="20"/>
+        </w:rPr>
+        <w:t xml:space="preserve"> cancela.</w:t>
       </w:r>
     </w:p>
     <w:p>
@@ -1431,7 +1683,23 @@
           <w:sz w:val="20"/>
           <w:szCs w:val="20"/>
         </w:rPr>
-        <w:t xml:space="preserve"> registrar un evento en un venue aprobado con fecha y localidades</w:t>
+        <w:t xml:space="preserve"> registrar un evento en un </w:t>
+      </w:r>
+      <w:proofErr w:type="spellStart"/>
+      <w:r>
+        <w:rPr>
+          <w:sz w:val="20"/>
+          <w:szCs w:val="20"/>
+        </w:rPr>
+        <w:t>venue</w:t>
+      </w:r>
+      <w:proofErr w:type="spellEnd"/>
+      <w:r>
+        <w:rPr>
+          <w:sz w:val="20"/>
+          <w:szCs w:val="20"/>
+        </w:rPr>
+        <w:t xml:space="preserve"> aprobado con fecha y localidades</w:t>
       </w:r>
     </w:p>
     <w:p>
@@ -1507,7 +1775,23 @@
           <w:sz w:val="20"/>
           <w:szCs w:val="20"/>
         </w:rPr>
-        <w:t>Validar que el venue no tenga otro evento ese día.</w:t>
+        <w:t xml:space="preserve">Validar que el </w:t>
+      </w:r>
+      <w:proofErr w:type="spellStart"/>
+      <w:r>
+        <w:rPr>
+          <w:sz w:val="20"/>
+          <w:szCs w:val="20"/>
+        </w:rPr>
+        <w:t>venue</w:t>
+      </w:r>
+      <w:proofErr w:type="spellEnd"/>
+      <w:r>
+        <w:rPr>
+          <w:sz w:val="20"/>
+          <w:szCs w:val="20"/>
+        </w:rPr>
+        <w:t xml:space="preserve"> no tenga otro evento ese día.</w:t>
       </w:r>
     </w:p>
     <w:p>
@@ -2098,8 +2382,17 @@
           <w:sz w:val="20"/>
           <w:szCs w:val="20"/>
         </w:rPr>
-        <w:t>Sugerir venue</w:t>
-      </w:r>
+        <w:t xml:space="preserve">Sugerir </w:t>
+      </w:r>
+      <w:proofErr w:type="spellStart"/>
+      <w:r>
+        <w:rPr>
+          <w:sz w:val="20"/>
+          <w:szCs w:val="20"/>
+        </w:rPr>
+        <w:t>venue</w:t>
+      </w:r>
+      <w:proofErr w:type="spellEnd"/>
     </w:p>
     <w:p>
       <w:pPr>
@@ -2342,7 +2635,23 @@
           <w:sz w:val="20"/>
           <w:szCs w:val="20"/>
         </w:rPr>
-        <w:t>Crear un venue (ubicación, capacidad máxima y restricciones)</w:t>
+        <w:t xml:space="preserve">Crear un </w:t>
+      </w:r>
+      <w:proofErr w:type="spellStart"/>
+      <w:r>
+        <w:rPr>
+          <w:sz w:val="20"/>
+          <w:szCs w:val="20"/>
+        </w:rPr>
+        <w:t>venue</w:t>
+      </w:r>
+      <w:proofErr w:type="spellEnd"/>
+      <w:r>
+        <w:rPr>
+          <w:sz w:val="20"/>
+          <w:szCs w:val="20"/>
+        </w:rPr>
+        <w:t xml:space="preserve"> (ubicación, capacidad máxima y restricciones)</w:t>
       </w:r>
     </w:p>
     <w:p>
@@ -2362,7 +2671,39 @@
           <w:sz w:val="20"/>
           <w:szCs w:val="20"/>
         </w:rPr>
-        <w:t>Aprobar un venue sugerido por un organizador (un venue no puede tener más de un evento por día)</w:t>
+        <w:t xml:space="preserve">Aprobar un </w:t>
+      </w:r>
+      <w:proofErr w:type="spellStart"/>
+      <w:r>
+        <w:rPr>
+          <w:sz w:val="20"/>
+          <w:szCs w:val="20"/>
+        </w:rPr>
+        <w:t>venue</w:t>
+      </w:r>
+      <w:proofErr w:type="spellEnd"/>
+      <w:r>
+        <w:rPr>
+          <w:sz w:val="20"/>
+          <w:szCs w:val="20"/>
+        </w:rPr>
+        <w:t xml:space="preserve"> sugerido por un organizador (un </w:t>
+      </w:r>
+      <w:proofErr w:type="spellStart"/>
+      <w:r>
+        <w:rPr>
+          <w:sz w:val="20"/>
+          <w:szCs w:val="20"/>
+        </w:rPr>
+        <w:t>venue</w:t>
+      </w:r>
+      <w:proofErr w:type="spellEnd"/>
+      <w:r>
+        <w:rPr>
+          <w:sz w:val="20"/>
+          <w:szCs w:val="20"/>
+        </w:rPr>
+        <w:t xml:space="preserve"> no puede tener más de un evento por día)</w:t>
       </w:r>
     </w:p>
     <w:p>
@@ -2442,7 +2783,23 @@
           <w:sz w:val="20"/>
           <w:szCs w:val="20"/>
         </w:rPr>
-        <w:t>Autorizar cancelación de evento por organizador (solo se reembolsa el preció base)</w:t>
+        <w:t xml:space="preserve">Autorizar cancelación de evento por organizador (solo se reembolsa el </w:t>
+      </w:r>
+      <w:proofErr w:type="spellStart"/>
+      <w:r>
+        <w:rPr>
+          <w:sz w:val="20"/>
+          <w:szCs w:val="20"/>
+        </w:rPr>
+        <w:t>preció</w:t>
+      </w:r>
+      <w:proofErr w:type="spellEnd"/>
+      <w:r>
+        <w:rPr>
+          <w:sz w:val="20"/>
+          <w:szCs w:val="20"/>
+        </w:rPr>
+        <w:t xml:space="preserve"> base)</w:t>
       </w:r>
     </w:p>
     <w:p>
@@ -3057,7 +3414,23 @@
           <w:sz w:val="20"/>
           <w:szCs w:val="20"/>
         </w:rPr>
-        <w:t>El comprador ingresa login destino y su contraseña.</w:t>
+        <w:t xml:space="preserve">El comprador ingresa </w:t>
+      </w:r>
+      <w:proofErr w:type="spellStart"/>
+      <w:r>
+        <w:rPr>
+          <w:sz w:val="20"/>
+          <w:szCs w:val="20"/>
+        </w:rPr>
+        <w:t>login</w:t>
+      </w:r>
+      <w:proofErr w:type="spellEnd"/>
+      <w:r>
+        <w:rPr>
+          <w:sz w:val="20"/>
+          <w:szCs w:val="20"/>
+        </w:rPr>
+        <w:t xml:space="preserve"> destino y su contraseña.</w:t>
       </w:r>
     </w:p>
     <w:p>
@@ -3220,7 +3593,27 @@
           <w:sz w:val="22"/>
           <w:szCs w:val="22"/>
         </w:rPr>
-        <w:t>CU3 – Cancelar evento (por Admin)</w:t>
+        <w:t xml:space="preserve">CU3 – Cancelar evento (por </w:t>
+      </w:r>
+      <w:proofErr w:type="spellStart"/>
+      <w:r>
+        <w:rPr>
+          <w:b/>
+          <w:color w:val="000000"/>
+          <w:sz w:val="22"/>
+          <w:szCs w:val="22"/>
+        </w:rPr>
+        <w:t>Admin</w:t>
+      </w:r>
+      <w:proofErr w:type="spellEnd"/>
+      <w:r>
+        <w:rPr>
+          <w:b/>
+          <w:color w:val="000000"/>
+          <w:sz w:val="22"/>
+          <w:szCs w:val="22"/>
+        </w:rPr>
+        <w:t>)</w:t>
       </w:r>
     </w:p>
     <w:p>
@@ -3335,12 +3728,21 @@
           <w:szCs w:val="20"/>
         </w:rPr>
       </w:pPr>
-      <w:r>
-        <w:rPr>
-          <w:sz w:val="20"/>
-          <w:szCs w:val="20"/>
-        </w:rPr>
-        <w:t>Admin selecciona evento y confirma cancelación.</w:t>
+      <w:proofErr w:type="spellStart"/>
+      <w:r>
+        <w:rPr>
+          <w:sz w:val="20"/>
+          <w:szCs w:val="20"/>
+        </w:rPr>
+        <w:t>Admin</w:t>
+      </w:r>
+      <w:proofErr w:type="spellEnd"/>
+      <w:r>
+        <w:rPr>
+          <w:sz w:val="20"/>
+          <w:szCs w:val="20"/>
+        </w:rPr>
+        <w:t xml:space="preserve"> selecciona evento y confirma cancelación.</w:t>
       </w:r>
     </w:p>
     <w:p>
@@ -3582,12 +3984,37 @@
           <w:szCs w:val="20"/>
         </w:rPr>
       </w:pPr>
-      <w:r>
-        <w:rPr>
-          <w:sz w:val="20"/>
-          <w:szCs w:val="20"/>
-        </w:rPr>
-        <w:t>Venue aprobado por Admin.</w:t>
+      <w:proofErr w:type="spellStart"/>
+      <w:r>
+        <w:rPr>
+          <w:sz w:val="20"/>
+          <w:szCs w:val="20"/>
+        </w:rPr>
+        <w:t>Venue</w:t>
+      </w:r>
+      <w:proofErr w:type="spellEnd"/>
+      <w:r>
+        <w:rPr>
+          <w:sz w:val="20"/>
+          <w:szCs w:val="20"/>
+        </w:rPr>
+        <w:t xml:space="preserve"> aprobado por </w:t>
+      </w:r>
+      <w:proofErr w:type="spellStart"/>
+      <w:r>
+        <w:rPr>
+          <w:sz w:val="20"/>
+          <w:szCs w:val="20"/>
+        </w:rPr>
+        <w:t>Admin</w:t>
+      </w:r>
+      <w:proofErr w:type="spellEnd"/>
+      <w:r>
+        <w:rPr>
+          <w:sz w:val="20"/>
+          <w:szCs w:val="20"/>
+        </w:rPr>
+        <w:t>.</w:t>
       </w:r>
     </w:p>
     <w:p>
@@ -3633,7 +4060,23 @@
           <w:sz w:val="20"/>
           <w:szCs w:val="20"/>
         </w:rPr>
-        <w:t>Organizador ingresa datos de evento y selecciona venue y fecha.</w:t>
+        <w:t xml:space="preserve">Organizador ingresa datos de evento y selecciona </w:t>
+      </w:r>
+      <w:proofErr w:type="spellStart"/>
+      <w:r>
+        <w:rPr>
+          <w:sz w:val="20"/>
+          <w:szCs w:val="20"/>
+        </w:rPr>
+        <w:t>venue</w:t>
+      </w:r>
+      <w:proofErr w:type="spellEnd"/>
+      <w:r>
+        <w:rPr>
+          <w:sz w:val="20"/>
+          <w:szCs w:val="20"/>
+        </w:rPr>
+        <w:t xml:space="preserve"> y fecha.</w:t>
       </w:r>
     </w:p>
     <w:p>
@@ -3652,7 +4095,23 @@
           <w:sz w:val="20"/>
           <w:szCs w:val="20"/>
         </w:rPr>
-        <w:t>El sistema valida que no exista otro evento en el mismo venue y fecha.</w:t>
+        <w:t xml:space="preserve">El sistema valida que no exista otro evento en el mismo </w:t>
+      </w:r>
+      <w:proofErr w:type="spellStart"/>
+      <w:r>
+        <w:rPr>
+          <w:sz w:val="20"/>
+          <w:szCs w:val="20"/>
+        </w:rPr>
+        <w:t>venue</w:t>
+      </w:r>
+      <w:proofErr w:type="spellEnd"/>
+      <w:r>
+        <w:rPr>
+          <w:sz w:val="20"/>
+          <w:szCs w:val="20"/>
+        </w:rPr>
+        <w:t xml:space="preserve"> y fecha.</w:t>
       </w:r>
     </w:p>
     <w:p>
@@ -3839,12 +4298,37 @@
           <w:szCs w:val="20"/>
         </w:rPr>
       </w:pPr>
-      <w:r>
-        <w:rPr>
-          <w:sz w:val="20"/>
-          <w:szCs w:val="20"/>
-        </w:rPr>
-        <w:t>Admin consulta ingresos por servicio/emisión por evento, fecha o organizador.</w:t>
+      <w:proofErr w:type="spellStart"/>
+      <w:r>
+        <w:rPr>
+          <w:sz w:val="20"/>
+          <w:szCs w:val="20"/>
+        </w:rPr>
+        <w:t>Admin</w:t>
+      </w:r>
+      <w:proofErr w:type="spellEnd"/>
+      <w:r>
+        <w:rPr>
+          <w:sz w:val="20"/>
+          <w:szCs w:val="20"/>
+        </w:rPr>
+        <w:t xml:space="preserve"> consulta ingresos por servicio/emisión por evento, fecha </w:t>
+      </w:r>
+      <w:proofErr w:type="spellStart"/>
+      <w:r>
+        <w:rPr>
+          <w:sz w:val="20"/>
+          <w:szCs w:val="20"/>
+        </w:rPr>
+        <w:t>o</w:t>
+      </w:r>
+      <w:proofErr w:type="spellEnd"/>
+      <w:r>
+        <w:rPr>
+          <w:sz w:val="20"/>
+          <w:szCs w:val="20"/>
+        </w:rPr>
+        <w:t xml:space="preserve"> organizador.</w:t>
       </w:r>
     </w:p>
     <w:p>
@@ -3888,7 +4372,23 @@
         <w:ind w:left="720"/>
       </w:pPr>
       <w:r>
-        <w:t>- Seguridad: el sistema debe validar login y password para operaciones críticas.</w:t>
+        <w:t xml:space="preserve">- Seguridad: el sistema debe validar </w:t>
+      </w:r>
+      <w:proofErr w:type="spellStart"/>
+      <w:r>
+        <w:t>login</w:t>
+      </w:r>
+      <w:proofErr w:type="spellEnd"/>
+      <w:r>
+        <w:t xml:space="preserve"> y </w:t>
+      </w:r>
+      <w:proofErr w:type="spellStart"/>
+      <w:r>
+        <w:t>password</w:t>
+      </w:r>
+      <w:proofErr w:type="spellEnd"/>
+      <w:r>
+        <w:t xml:space="preserve"> para operaciones críticas.</w:t>
       </w:r>
     </w:p>
     <w:p>
@@ -3957,7 +4457,15 @@
         </w:numPr>
       </w:pPr>
       <w:r>
-        <w:t xml:space="preserve">Cada usuario tiene login </w:t>
+        <w:t xml:space="preserve">Cada usuario tiene </w:t>
+      </w:r>
+      <w:proofErr w:type="spellStart"/>
+      <w:r>
+        <w:t>login</w:t>
+      </w:r>
+      <w:proofErr w:type="spellEnd"/>
+      <w:r>
+        <w:t xml:space="preserve"> </w:t>
       </w:r>
       <w:r>
         <w:rPr>
@@ -3966,8 +4474,13 @@
         <w:t>único</w:t>
       </w:r>
       <w:r>
-        <w:t xml:space="preserve"> y password</w:t>
-      </w:r>
+        <w:t xml:space="preserve"> y </w:t>
+      </w:r>
+      <w:proofErr w:type="spellStart"/>
+      <w:r>
+        <w:t>password</w:t>
+      </w:r>
+      <w:proofErr w:type="spellEnd"/>
     </w:p>
     <w:p>
       <w:pPr>
@@ -4110,7 +4623,15 @@
         </w:numPr>
       </w:pPr>
       <w:r>
-        <w:t>Un paquete deluxe NO es transferible.</w:t>
+        <w:t xml:space="preserve">Un paquete </w:t>
+      </w:r>
+      <w:proofErr w:type="spellStart"/>
+      <w:r>
+        <w:t>deluxe</w:t>
+      </w:r>
+      <w:proofErr w:type="spellEnd"/>
+      <w:r>
+        <w:t xml:space="preserve"> NO es transferible.</w:t>
       </w:r>
     </w:p>
     <w:p>
@@ -4121,7 +4642,15 @@
         </w:numPr>
       </w:pPr>
       <w:r>
-        <w:t>Un paquete deluxe puede traer beneficios y cortesías.</w:t>
+        <w:t xml:space="preserve">Un paquete </w:t>
+      </w:r>
+      <w:proofErr w:type="spellStart"/>
+      <w:r>
+        <w:t>deluxe</w:t>
+      </w:r>
+      <w:proofErr w:type="spellEnd"/>
+      <w:r>
+        <w:t xml:space="preserve"> puede traer beneficios y cortesías.</w:t>
       </w:r>
     </w:p>
     <w:p>
@@ -4132,8 +4661,13 @@
         </w:numPr>
       </w:pPr>
       <w:r>
-        <w:t>Eventos y venues</w:t>
-      </w:r>
+        <w:t xml:space="preserve">Eventos y </w:t>
+      </w:r>
+      <w:proofErr w:type="spellStart"/>
+      <w:r>
+        <w:t>venues</w:t>
+      </w:r>
+      <w:proofErr w:type="spellEnd"/>
     </w:p>
     <w:p>
       <w:pPr>
@@ -4143,7 +4677,15 @@
         </w:numPr>
       </w:pPr>
       <w:r>
-        <w:t>Un venue no puede tener dos eventos en el mismo día.</w:t>
+        <w:t xml:space="preserve">Un </w:t>
+      </w:r>
+      <w:proofErr w:type="spellStart"/>
+      <w:r>
+        <w:t>venue</w:t>
+      </w:r>
+      <w:proofErr w:type="spellEnd"/>
+      <w:r>
+        <w:t xml:space="preserve"> no puede tener dos eventos en el mismo día.</w:t>
       </w:r>
     </w:p>
     <w:p>
@@ -4154,7 +4696,15 @@
         </w:numPr>
       </w:pPr>
       <w:r>
-        <w:t>Cada evento debe tener un venue exactamente.</w:t>
+        <w:t xml:space="preserve">Cada evento debe tener un </w:t>
+      </w:r>
+      <w:proofErr w:type="spellStart"/>
+      <w:r>
+        <w:t>venue</w:t>
+      </w:r>
+      <w:proofErr w:type="spellEnd"/>
+      <w:r>
+        <w:t xml:space="preserve"> exactamente.</w:t>
       </w:r>
     </w:p>
     <w:p>
@@ -4199,7 +4749,15 @@
       </w:pPr>
       <w:r>
         <w:lastRenderedPageBreak/>
-        <w:t>Las localidades pertenecen al evento, no al lugar (ya que pueden cambiar de evento a evento sin importar el venue)</w:t>
+        <w:t xml:space="preserve">Las localidades pertenecen al evento, no al lugar (ya que pueden cambiar de evento a evento sin importar el </w:t>
+      </w:r>
+      <w:proofErr w:type="spellStart"/>
+      <w:r>
+        <w:t>venue</w:t>
+      </w:r>
+      <w:proofErr w:type="spellEnd"/>
+      <w:r>
+        <w:t>)</w:t>
       </w:r>
     </w:p>
     <w:p>
@@ -4280,7 +4838,15 @@
       </w:r>
       <w:r>
         <w:br/>
-        <w:t>El administrador aprueba venues propuestos por organizadores.</w:t>
+        <w:t xml:space="preserve">El administrador aprueba </w:t>
+      </w:r>
+      <w:proofErr w:type="spellStart"/>
+      <w:r>
+        <w:t>venues</w:t>
+      </w:r>
+      <w:proofErr w:type="spellEnd"/>
+      <w:r>
+        <w:t xml:space="preserve"> propuestos por organizadores.</w:t>
       </w:r>
     </w:p>
     <w:p>
@@ -4291,7 +4857,15 @@
         </w:numPr>
       </w:pPr>
       <w:r>
-        <w:t>El administrador crea venues.</w:t>
+        <w:t xml:space="preserve">El administrador crea </w:t>
+      </w:r>
+      <w:proofErr w:type="spellStart"/>
+      <w:r>
+        <w:t>venues</w:t>
+      </w:r>
+      <w:proofErr w:type="spellEnd"/>
+      <w:r>
+        <w:t>.</w:t>
       </w:r>
     </w:p>
     <w:p>
@@ -6930,6 +7504,7 @@
   <w:style w:type="character" w:default="1" w:styleId="Fuentedeprrafopredeter">
     <w:name w:val="Default Paragraph Font"/>
     <w:uiPriority w:val="1"/>
+    <w:semiHidden/>
     <w:unhideWhenUsed/>
   </w:style>
   <w:style w:type="table" w:default="1" w:styleId="Tablanormal">

</xml_diff>